<commit_message>
Added a sentence to see if two of us could edit at the same time
</commit_message>
<xml_diff>
--- a/Documents/ReferenceDocs.docx
+++ b/Documents/ReferenceDocs.docx
@@ -9,8 +9,6 @@
       <w:r>
         <w:t>Principle components:</w:t>
       </w:r>
-      <w:bookmarkStart w:id="0" w:name="_GoBack"/>
-      <w:bookmarkEnd w:id="0"/>
     </w:p>
     <w:p>
       <w:pPr>
@@ -108,6 +106,70 @@
     <w:p/>
     <w:p>
       <w:r>
+        <w:t>This one doesn’t include the dependent Y variable in PRINCCOMP.  Monnie included it in BLT 8.5</w:t>
+      </w:r>
+    </w:p>
+    <w:p>
+      <w:pPr>
+        <w:rPr>
+          <w:rStyle w:val="Hyperlink"/>
+        </w:rPr>
+      </w:pPr>
+      <w:hyperlink r:id="rId9" w:history="1">
+        <w:r>
+          <w:rPr>
+            <w:rStyle w:val="Hyperlink"/>
+          </w:rPr>
+          <w:t>http://www.stat.ncsu.edu/people/dickey/courses/st610g/demos/PLS.sas</w:t>
+        </w:r>
+      </w:hyperlink>
+    </w:p>
+    <w:p>
+      <w:pPr>
+        <w:rPr>
+          <w:rStyle w:val="Hyperlink"/>
+        </w:rPr>
+      </w:pPr>
+    </w:p>
+    <w:p>
+      <w:pPr>
+        <w:rPr>
+          <w:rStyle w:val="Hyperlink"/>
+          <w:color w:val="auto"/>
+          <w:u w:val="none"/>
+        </w:rPr>
+      </w:pPr>
+      <w:r>
+        <w:rPr>
+          <w:rStyle w:val="Hyperlink"/>
+          <w:color w:val="auto"/>
+          <w:u w:val="none"/>
+        </w:rPr>
+        <w:t>Long example in other programs that might be helpful but I haven’t looked at enough to understand</w:t>
+      </w:r>
+    </w:p>
+    <w:p>
+      <w:hyperlink r:id="rId10" w:history="1">
+        <w:r>
+          <w:rPr>
+            <w:rStyle w:val="Hyperlink"/>
+          </w:rPr>
+          <w:t>http://eric.univ-lyon2.fr/~ricco/tanagra/fichiers/en_Tanagra_PLSR_Software_Comparison.pdf</w:t>
+        </w:r>
+      </w:hyperlink>
+    </w:p>
+    <w:p/>
+    <w:p/>
+    <w:p>
+      <w:r>
+        <w:t>This sentence was added by Randy</w:t>
+      </w:r>
+      <w:bookmarkStart w:id="0" w:name="_GoBack"/>
+      <w:bookmarkEnd w:id="0"/>
+    </w:p>
+    <w:p/>
+    <w:p>
+      <w:r>
         <w:t>SAS PROC PLS</w:t>
       </w:r>
     </w:p>
@@ -123,7 +185,7 @@
       <w:pPr>
         <w:spacing w:after="0"/>
       </w:pPr>
-      <w:hyperlink r:id="rId9" w:history="1">
+      <w:hyperlink r:id="rId11" w:history="1">
         <w:r>
           <w:rPr>
             <w:rStyle w:val="Hyperlink"/>
@@ -149,7 +211,7 @@
       <w:pPr>
         <w:spacing w:after="0"/>
       </w:pPr>
-      <w:hyperlink r:id="rId10" w:history="1">
+      <w:hyperlink r:id="rId12" w:history="1">
         <w:r>
           <w:rPr>
             <w:rStyle w:val="Hyperlink"/>
@@ -175,7 +237,7 @@
       <w:pPr>
         <w:spacing w:after="0"/>
       </w:pPr>
-      <w:hyperlink r:id="rId11" w:history="1">
+      <w:hyperlink r:id="rId13" w:history="1">
         <w:r>
           <w:rPr>
             <w:rStyle w:val="Hyperlink"/>
@@ -201,7 +263,7 @@
       <w:pPr>
         <w:spacing w:after="0"/>
       </w:pPr>
-      <w:hyperlink r:id="rId12" w:history="1">
+      <w:hyperlink r:id="rId14" w:history="1">
         <w:r>
           <w:rPr>
             <w:rStyle w:val="Hyperlink"/>
@@ -227,7 +289,7 @@
       <w:pPr>
         <w:spacing w:after="0"/>
       </w:pPr>
-      <w:hyperlink r:id="rId13" w:history="1">
+      <w:hyperlink r:id="rId15" w:history="1">
         <w:r>
           <w:rPr>
             <w:rStyle w:val="Hyperlink"/>
@@ -281,7 +343,7 @@
       <w:pPr>
         <w:spacing w:after="0"/>
       </w:pPr>
-      <w:hyperlink r:id="rId14" w:history="1">
+      <w:hyperlink r:id="rId16" w:history="1">
         <w:r>
           <w:rPr>
             <w:rStyle w:val="Hyperlink"/>
@@ -302,7 +364,7 @@
       <w:pPr>
         <w:spacing w:after="0"/>
       </w:pPr>
-      <w:hyperlink r:id="rId15" w:history="1">
+      <w:hyperlink r:id="rId17" w:history="1">
         <w:r>
           <w:rPr>
             <w:rStyle w:val="Hyperlink"/>

</xml_diff>